<commit_message>
Modified report, readme file and notebook
</commit_message>
<xml_diff>
--- a/RL-A1.docx
+++ b/RL-A1.docx
@@ -256,41 +256,41 @@
           <w:sz w:val="34"/>
           <w:szCs w:val="34"/>
         </w:rPr>
-        <w:t>(</w:t>
-      </w:r>
-      <w:r>
+        <w:t>(201477924)</w:t>
+      </w:r>
+    </w:p>
+    <w:p>
+      <w:pPr>
+        <w:jc w:val="right"/>
         <w:rPr>
           <w:rFonts w:ascii="Times New Roman" w:hAnsi="Times New Roman" w:cs="Times New Roman"/>
           <w:sz w:val="34"/>
           <w:szCs w:val="34"/>
         </w:rPr>
-        <w:t>201477924</w:t>
-      </w:r>
+      </w:pPr>
       <w:r>
         <w:rPr>
           <w:rFonts w:ascii="Times New Roman" w:hAnsi="Times New Roman" w:cs="Times New Roman"/>
           <w:sz w:val="34"/>
           <w:szCs w:val="34"/>
         </w:rPr>
-        <w:t>)</w:t>
-      </w:r>
-    </w:p>
-    <w:p>
-      <w:pPr>
-        <w:jc w:val="right"/>
+        <w:t xml:space="preserve">Dhiraj </w:t>
+      </w:r>
+      <w:r>
         <w:rPr>
           <w:rFonts w:ascii="Times New Roman" w:hAnsi="Times New Roman" w:cs="Times New Roman"/>
           <w:sz w:val="34"/>
           <w:szCs w:val="34"/>
         </w:rPr>
-      </w:pPr>
+        <w:t>Rajkarnikar (</w:t>
+      </w:r>
       <w:r>
         <w:rPr>
           <w:rFonts w:ascii="Times New Roman" w:hAnsi="Times New Roman" w:cs="Times New Roman"/>
           <w:sz w:val="34"/>
           <w:szCs w:val="34"/>
         </w:rPr>
-        <w:t xml:space="preserve">Dhiraj </w:t>
+        <w:t>2</w:t>
       </w:r>
       <w:r>
         <w:rPr>
@@ -298,7 +298,7 @@
           <w:sz w:val="34"/>
           <w:szCs w:val="34"/>
         </w:rPr>
-        <w:t>Rajkarnikar (</w:t>
+        <w:t>02382307</w:t>
       </w:r>
       <w:r>
         <w:rPr>
@@ -306,37 +306,27 @@
           <w:sz w:val="34"/>
           <w:szCs w:val="34"/>
         </w:rPr>
-        <w:t>2</w:t>
-      </w:r>
-      <w:r>
+        <w:t>)</w:t>
+      </w:r>
+    </w:p>
+    <w:p>
+      <w:pPr>
+        <w:jc w:val="right"/>
         <w:rPr>
           <w:rFonts w:ascii="Times New Roman" w:hAnsi="Times New Roman" w:cs="Times New Roman"/>
           <w:sz w:val="34"/>
           <w:szCs w:val="34"/>
         </w:rPr>
-        <w:t>02382307</w:t>
-      </w:r>
-      <w:r>
-        <w:rPr>
-          <w:rFonts w:ascii="Times New Roman" w:hAnsi="Times New Roman" w:cs="Times New Roman"/>
-          <w:sz w:val="34"/>
-          <w:szCs w:val="34"/>
-        </w:rPr>
-        <w:t>)</w:t>
-      </w:r>
-    </w:p>
-    <w:p>
-      <w:pPr>
-        <w:jc w:val="right"/>
-        <w:rPr>
-          <w:rFonts w:ascii="Times New Roman" w:hAnsi="Times New Roman" w:cs="Times New Roman"/>
-          <w:sz w:val="34"/>
-          <w:szCs w:val="34"/>
-        </w:rPr>
       </w:pPr>
     </w:p>
     <w:sdt>
       <w:sdtPr>
+        <w:rPr>
+          <w:rFonts w:asciiTheme="minorHAnsi" w:eastAsiaTheme="minorHAnsi" w:hAnsiTheme="minorHAnsi" w:cstheme="minorBidi"/>
+          <w:color w:val="auto"/>
+          <w:sz w:val="21"/>
+          <w:szCs w:val="21"/>
+        </w:rPr>
         <w:id w:val="1719319946"/>
         <w:docPartObj>
           <w:docPartGallery w:val="Table of Contents"/>
@@ -345,13 +335,9 @@
       </w:sdtPr>
       <w:sdtEndPr>
         <w:rPr>
-          <w:rFonts w:asciiTheme="minorHAnsi" w:eastAsiaTheme="minorHAnsi" w:hAnsiTheme="minorHAnsi" w:cstheme="minorBidi"/>
           <w:b/>
           <w:bCs/>
           <w:noProof/>
-          <w:color w:val="auto"/>
-          <w:sz w:val="21"/>
-          <w:szCs w:val="21"/>
         </w:rPr>
       </w:sdtEndPr>
       <w:sdtContent>
@@ -391,7 +377,7 @@
           <w:r>
             <w:fldChar w:fldCharType="separate"/>
           </w:r>
-          <w:hyperlink w:anchor="_Toc169165243" w:history="1">
+          <w:hyperlink w:anchor="_Toc169190350" w:history="1">
             <w:r>
               <w:rPr>
                 <w:rStyle w:val="Hyperlink"/>
@@ -428,7 +414,7 @@
                 <w:noProof/>
                 <w:webHidden/>
               </w:rPr>
-              <w:instrText xml:space="preserve"> PAGEREF _Toc169165243 \h </w:instrText>
+              <w:instrText xml:space="preserve"> PAGEREF _Toc169190350 \h </w:instrText>
             </w:r>
             <w:r>
               <w:rPr>
@@ -472,7 +458,7 @@
               <w14:ligatures w14:val="standardContextual"/>
             </w:rPr>
           </w:pPr>
-          <w:hyperlink w:anchor="_Toc169165244" w:history="1">
+          <w:hyperlink w:anchor="_Toc169190351" w:history="1">
             <w:r>
               <w:rPr>
                 <w:rStyle w:val="Hyperlink"/>
@@ -509,7 +495,7 @@
                 <w:noProof/>
                 <w:webHidden/>
               </w:rPr>
-              <w:instrText xml:space="preserve"> PAGEREF _Toc169165244 \h </w:instrText>
+              <w:instrText xml:space="preserve"> PAGEREF _Toc169190351 \h </w:instrText>
             </w:r>
             <w:r>
               <w:rPr>
@@ -553,7 +539,7 @@
               <w14:ligatures w14:val="standardContextual"/>
             </w:rPr>
           </w:pPr>
-          <w:hyperlink w:anchor="_Toc169165245" w:history="1">
+          <w:hyperlink w:anchor="_Toc169190352" w:history="1">
             <w:r>
               <w:rPr>
                 <w:rStyle w:val="Hyperlink"/>
@@ -590,7 +576,7 @@
                 <w:noProof/>
                 <w:webHidden/>
               </w:rPr>
-              <w:instrText xml:space="preserve"> PAGEREF _Toc169165245 \h </w:instrText>
+              <w:instrText xml:space="preserve"> PAGEREF _Toc169190352 \h </w:instrText>
             </w:r>
             <w:r>
               <w:rPr>
@@ -637,7 +623,7 @@
               <w14:ligatures w14:val="standardContextual"/>
             </w:rPr>
           </w:pPr>
-          <w:hyperlink w:anchor="_Toc169165246" w:history="1">
+          <w:hyperlink w:anchor="_Toc169190353" w:history="1">
             <w:r>
               <w:rPr>
                 <w:rStyle w:val="Hyperlink"/>
@@ -667,7 +653,7 @@
                 <w:noProof/>
                 <w:webHidden/>
               </w:rPr>
-              <w:instrText xml:space="preserve"> PAGEREF _Toc169165246 \h </w:instrText>
+              <w:instrText xml:space="preserve"> PAGEREF _Toc169190353 \h </w:instrText>
             </w:r>
             <w:r>
               <w:rPr>
@@ -714,7 +700,7 @@
               <w14:ligatures w14:val="standardContextual"/>
             </w:rPr>
           </w:pPr>
-          <w:hyperlink w:anchor="_Toc169165247" w:history="1">
+          <w:hyperlink w:anchor="_Toc169190354" w:history="1">
             <w:r>
               <w:rPr>
                 <w:rStyle w:val="Hyperlink"/>
@@ -744,7 +730,7 @@
                 <w:noProof/>
                 <w:webHidden/>
               </w:rPr>
-              <w:instrText xml:space="preserve"> PAGEREF _Toc169165247 \h </w:instrText>
+              <w:instrText xml:space="preserve"> PAGEREF _Toc169190354 \h </w:instrText>
             </w:r>
             <w:r>
               <w:rPr>
@@ -788,7 +774,7 @@
               <w14:ligatures w14:val="standardContextual"/>
             </w:rPr>
           </w:pPr>
-          <w:hyperlink w:anchor="_Toc169165248" w:history="1">
+          <w:hyperlink w:anchor="_Toc169190355" w:history="1">
             <w:r>
               <w:rPr>
                 <w:rStyle w:val="Hyperlink"/>
@@ -825,7 +811,7 @@
                 <w:noProof/>
                 <w:webHidden/>
               </w:rPr>
-              <w:instrText xml:space="preserve"> PAGEREF _Toc169165248 \h </w:instrText>
+              <w:instrText xml:space="preserve"> PAGEREF _Toc169190355 \h </w:instrText>
             </w:r>
             <w:r>
               <w:rPr>
@@ -869,7 +855,7 @@
               <w14:ligatures w14:val="standardContextual"/>
             </w:rPr>
           </w:pPr>
-          <w:hyperlink w:anchor="_Toc169165249" w:history="1">
+          <w:hyperlink w:anchor="_Toc169190356" w:history="1">
             <w:r>
               <w:rPr>
                 <w:rStyle w:val="Hyperlink"/>
@@ -906,7 +892,7 @@
                 <w:noProof/>
                 <w:webHidden/>
               </w:rPr>
-              <w:instrText xml:space="preserve"> PAGEREF _Toc169165249 \h </w:instrText>
+              <w:instrText xml:space="preserve"> PAGEREF _Toc169190356 \h </w:instrText>
             </w:r>
             <w:r>
               <w:rPr>
@@ -938,6 +924,87 @@
           </w:hyperlink>
         </w:p>
         <w:p>
+          <w:pPr>
+            <w:pStyle w:val="TOC1"/>
+            <w:rPr>
+              <w:rFonts w:eastAsiaTheme="minorEastAsia"/>
+              <w:noProof/>
+              <w:kern w:val="2"/>
+              <w:sz w:val="24"/>
+              <w:szCs w:val="24"/>
+              <w:lang w:eastAsia="en-CA"/>
+              <w14:ligatures w14:val="standardContextual"/>
+            </w:rPr>
+          </w:pPr>
+          <w:hyperlink w:anchor="_Toc169190357" w:history="1">
+            <w:r>
+              <w:rPr>
+                <w:rStyle w:val="Hyperlink"/>
+                <w:rFonts w:ascii="Times New Roman" w:hAnsi="Times New Roman" w:cs="Times New Roman"/>
+                <w:b/>
+                <w:bCs/>
+                <w:noProof/>
+              </w:rPr>
+              <w:t>REFERENCES</w:t>
+            </w:r>
+            <w:r>
+              <w:rPr>
+                <w:noProof/>
+                <w:webHidden/>
+              </w:rPr>
+              <w:tab/>
+            </w:r>
+            <w:r>
+              <w:rPr>
+                <w:noProof/>
+                <w:webHidden/>
+              </w:rPr>
+              <w:tab/>
+            </w:r>
+            <w:r>
+              <w:rPr>
+                <w:noProof/>
+                <w:webHidden/>
+              </w:rPr>
+              <w:fldChar w:fldCharType="begin"/>
+            </w:r>
+            <w:r>
+              <w:rPr>
+                <w:noProof/>
+                <w:webHidden/>
+              </w:rPr>
+              <w:instrText xml:space="preserve"> PAGEREF _Toc169190357 \h </w:instrText>
+            </w:r>
+            <w:r>
+              <w:rPr>
+                <w:noProof/>
+                <w:webHidden/>
+              </w:rPr>
+            </w:r>
+            <w:r>
+              <w:rPr>
+                <w:noProof/>
+                <w:webHidden/>
+              </w:rPr>
+              <w:fldChar w:fldCharType="separate"/>
+            </w:r>
+            <w:r>
+              <w:rPr>
+                <w:noProof/>
+                <w:webHidden/>
+              </w:rPr>
+              <w:t>13</w:t>
+            </w:r>
+            <w:r>
+              <w:rPr>
+                <w:noProof/>
+                <w:webHidden/>
+              </w:rPr>
+              <w:fldChar w:fldCharType="end"/>
+            </w:r>
+          </w:hyperlink>
+        </w:p>
+        <w:p>
           <w:r>
             <w:rPr>
               <w:b/>
@@ -977,7 +1044,7 @@
           <w:color w:val="auto"/>
         </w:rPr>
       </w:pPr>
-      <w:bookmarkStart w:id="0" w:name="_Toc169165243"/>
+      <w:bookmarkStart w:id="0" w:name="_Toc169190350"/>
       <w:r>
         <w:rPr>
           <w:rStyle w:val="Heading1Char"/>
@@ -1298,7 +1365,7 @@
           <w:szCs w:val="36"/>
         </w:rPr>
       </w:pPr>
-      <w:bookmarkStart w:id="1" w:name="_Toc169165244"/>
+      <w:bookmarkStart w:id="1" w:name="_Toc169190351"/>
       <w:r>
         <w:rPr>
           <w:rFonts w:ascii="Times New Roman" w:hAnsi="Times New Roman" w:cs="Times New Roman"/>
@@ -1501,7 +1568,25 @@
           <w:sz w:val="24"/>
           <w:szCs w:val="24"/>
         </w:rPr>
-        <w:t xml:space="preserve">by fine-tuning the parameters for these algorithms and also repeat the total experiment runs to 1000 </w:t>
+        <w:t xml:space="preserve">by fine-tuning the parameters for these algorithms </w:t>
+      </w:r>
+      <w:proofErr w:type="gramStart"/>
+      <w:r>
+        <w:rPr>
+          <w:rFonts w:ascii="Times New Roman" w:hAnsi="Times New Roman" w:cs="Times New Roman"/>
+          <w:sz w:val="24"/>
+          <w:szCs w:val="24"/>
+        </w:rPr>
+        <w:t>and also</w:t>
+      </w:r>
+      <w:proofErr w:type="gramEnd"/>
+      <w:r>
+        <w:rPr>
+          <w:rFonts w:ascii="Times New Roman" w:hAnsi="Times New Roman" w:cs="Times New Roman"/>
+          <w:sz w:val="24"/>
+          <w:szCs w:val="24"/>
+        </w:rPr>
+        <w:t xml:space="preserve"> repeat the total experiment runs to 1000 </w:t>
       </w:r>
       <w:r>
         <w:rPr>
@@ -1548,7 +1633,7 @@
           <w:szCs w:val="36"/>
         </w:rPr>
       </w:pPr>
-      <w:bookmarkStart w:id="2" w:name="_Toc169165245"/>
+      <w:bookmarkStart w:id="2" w:name="_Toc169190352"/>
       <w:r>
         <w:rPr>
           <w:rFonts w:ascii="Times New Roman" w:hAnsi="Times New Roman" w:cs="Times New Roman"/>
@@ -1575,7 +1660,7 @@
           <w:szCs w:val="24"/>
         </w:rPr>
       </w:pPr>
-      <w:bookmarkStart w:id="3" w:name="_Toc169165246"/>
+      <w:bookmarkStart w:id="3" w:name="_Toc169190353"/>
       <w:r>
         <w:rPr>
           <w:rFonts w:ascii="Times New Roman" w:hAnsi="Times New Roman" w:cs="Times New Roman"/>
@@ -2842,21 +2927,14 @@
         </w:rPr>
         <w:t xml:space="preserve"> and same can be said for the </w:t>
       </w:r>
-      <w:r>
-        <w:rPr>
-          <w:rFonts w:ascii="Times New Roman" w:hAnsi="Times New Roman" w:cs="Times New Roman"/>
-          <w:sz w:val="24"/>
-          <w:szCs w:val="24"/>
-        </w:rPr>
-        <w:t xml:space="preserve">percentage </w:t>
-      </w:r>
-      <w:r>
-        <w:rPr>
-          <w:rFonts w:ascii="Times New Roman" w:hAnsi="Times New Roman" w:cs="Times New Roman"/>
-          <w:sz w:val="24"/>
-          <w:szCs w:val="24"/>
-        </w:rPr>
-        <w:t xml:space="preserve"> </w:t>
+      <w:proofErr w:type="gramStart"/>
+      <w:r>
+        <w:rPr>
+          <w:rFonts w:ascii="Times New Roman" w:hAnsi="Times New Roman" w:cs="Times New Roman"/>
+          <w:sz w:val="24"/>
+          <w:szCs w:val="24"/>
+        </w:rPr>
+        <w:t xml:space="preserve">percentage  </w:t>
       </w:r>
       <w:r>
         <w:rPr>
@@ -2880,7 +2958,16 @@
           <w:sz w:val="24"/>
           <w:szCs w:val="24"/>
         </w:rPr>
-        <w:t>oice of</w:t>
+        <w:t>oice</w:t>
+      </w:r>
+      <w:proofErr w:type="gramEnd"/>
+      <w:r>
+        <w:rPr>
+          <w:rFonts w:ascii="Times New Roman" w:hAnsi="Times New Roman" w:cs="Times New Roman"/>
+          <w:sz w:val="24"/>
+          <w:szCs w:val="24"/>
+        </w:rPr>
+        <w:t xml:space="preserve"> of</w:t>
       </w:r>
       <w:r>
         <w:rPr>
@@ -3150,15 +3237,7 @@
           <w:sz w:val="24"/>
           <w:szCs w:val="24"/>
         </w:rPr>
-        <w:t xml:space="preserve"> </w:t>
-      </w:r>
-      <w:r>
-        <w:rPr>
-          <w:rFonts w:ascii="Times New Roman" w:hAnsi="Times New Roman" w:cs="Times New Roman"/>
-          <w:sz w:val="24"/>
-          <w:szCs w:val="24"/>
-        </w:rPr>
-        <w:t xml:space="preserve">has a </w:t>
+        <w:t xml:space="preserve"> has a </w:t>
       </w:r>
       <w:r>
         <w:rPr>
@@ -3372,7 +3451,7 @@
           <w:u w:val="single"/>
         </w:rPr>
       </w:pPr>
-      <w:bookmarkStart w:id="4" w:name="_Toc169165247"/>
+      <w:bookmarkStart w:id="4" w:name="_Toc169190354"/>
       <w:r>
         <w:rPr>
           <w:rFonts w:ascii="Times New Roman" w:hAnsi="Times New Roman" w:cs="Times New Roman"/>
@@ -3804,7 +3883,7 @@
           <w:sz w:val="24"/>
           <w:szCs w:val="24"/>
         </w:rPr>
-        <w:t>Epsilon-greedy with epsilon value of 0.</w:t>
+        <w:t>Epsilon-greedy with epsilon value of 0.1</w:t>
       </w:r>
       <w:r>
         <w:rPr>
@@ -3814,8 +3893,106 @@
           <w:sz w:val="24"/>
           <w:szCs w:val="24"/>
         </w:rPr>
-        <w:t>1</w:t>
-      </w:r>
+        <w:t xml:space="preserve"> </w:t>
+      </w:r>
+      <w:r>
+        <w:rPr>
+          <w:rFonts w:ascii="Times New Roman" w:hAnsi="Times New Roman" w:cs="Times New Roman"/>
+          <w:sz w:val="24"/>
+          <w:szCs w:val="24"/>
+        </w:rPr>
+        <w:t xml:space="preserve">denoted by </w:t>
+      </w:r>
+      <w:r>
+        <w:rPr>
+          <w:rFonts w:ascii="Times New Roman" w:hAnsi="Times New Roman" w:cs="Times New Roman"/>
+          <w:sz w:val="24"/>
+          <w:szCs w:val="24"/>
+        </w:rPr>
+        <w:t>orange</w:t>
+      </w:r>
+      <w:r>
+        <w:rPr>
+          <w:rFonts w:ascii="Times New Roman" w:hAnsi="Times New Roman" w:cs="Times New Roman"/>
+          <w:sz w:val="24"/>
+          <w:szCs w:val="24"/>
+        </w:rPr>
+        <w:t xml:space="preserve"> line</w:t>
+      </w:r>
+      <w:r>
+        <w:rPr>
+          <w:rFonts w:ascii="Times New Roman" w:hAnsi="Times New Roman" w:cs="Times New Roman"/>
+          <w:sz w:val="24"/>
+          <w:szCs w:val="24"/>
+        </w:rPr>
+        <w:t xml:space="preserve"> shows moderate increase in average rewards </w:t>
+      </w:r>
+      <w:r>
+        <w:rPr>
+          <w:rFonts w:ascii="Times New Roman" w:hAnsi="Times New Roman" w:cs="Times New Roman"/>
+          <w:sz w:val="24"/>
+          <w:szCs w:val="24"/>
+        </w:rPr>
+        <w:t xml:space="preserve">and has the highest average rewards among all. For </w:t>
+      </w:r>
+      <w:r>
+        <w:rPr>
+          <w:rFonts w:ascii="Times New Roman" w:hAnsi="Times New Roman" w:cs="Times New Roman"/>
+          <w:sz w:val="24"/>
+          <w:szCs w:val="24"/>
+        </w:rPr>
+        <w:t xml:space="preserve">optimal action percentage, </w:t>
+      </w:r>
+      <w:r>
+        <w:rPr>
+          <w:rFonts w:ascii="Times New Roman" w:hAnsi="Times New Roman" w:cs="Times New Roman"/>
+          <w:sz w:val="24"/>
+          <w:szCs w:val="24"/>
+        </w:rPr>
+        <w:t xml:space="preserve">it peaks moderately </w:t>
+      </w:r>
+      <w:r>
+        <w:rPr>
+          <w:rFonts w:ascii="Times New Roman" w:hAnsi="Times New Roman" w:cs="Times New Roman"/>
+          <w:sz w:val="24"/>
+          <w:szCs w:val="24"/>
+        </w:rPr>
+        <w:t xml:space="preserve">but </w:t>
+      </w:r>
+      <w:r>
+        <w:rPr>
+          <w:rFonts w:ascii="Times New Roman" w:hAnsi="Times New Roman" w:cs="Times New Roman"/>
+          <w:sz w:val="24"/>
+          <w:szCs w:val="24"/>
+        </w:rPr>
+        <w:t xml:space="preserve">stays </w:t>
+      </w:r>
+      <w:r>
+        <w:rPr>
+          <w:rFonts w:ascii="Times New Roman" w:hAnsi="Times New Roman" w:cs="Times New Roman"/>
+          <w:sz w:val="24"/>
+          <w:szCs w:val="24"/>
+        </w:rPr>
+        <w:t>at highest optimal action percentage with fluct</w:t>
+      </w:r>
+      <w:r>
+        <w:rPr>
+          <w:rFonts w:ascii="Times New Roman" w:hAnsi="Times New Roman" w:cs="Times New Roman"/>
+          <w:sz w:val="24"/>
+          <w:szCs w:val="24"/>
+        </w:rPr>
+        <w:t xml:space="preserve">uations. </w:t>
+      </w:r>
+    </w:p>
+    <w:p>
+      <w:pPr>
+        <w:jc w:val="both"/>
+        <w:rPr>
+          <w:rFonts w:ascii="Times New Roman" w:hAnsi="Times New Roman" w:cs="Times New Roman"/>
+          <w:sz w:val="24"/>
+          <w:szCs w:val="24"/>
+        </w:rPr>
+      </w:pPr>
       <w:r>
         <w:rPr>
           <w:rFonts w:ascii="Times New Roman" w:hAnsi="Times New Roman" w:cs="Times New Roman"/>
@@ -3824,106 +4001,8 @@
           <w:sz w:val="24"/>
           <w:szCs w:val="24"/>
         </w:rPr>
-        <w:t xml:space="preserve"> </w:t>
-      </w:r>
-      <w:r>
-        <w:rPr>
-          <w:rFonts w:ascii="Times New Roman" w:hAnsi="Times New Roman" w:cs="Times New Roman"/>
-          <w:sz w:val="24"/>
-          <w:szCs w:val="24"/>
-        </w:rPr>
-        <w:t xml:space="preserve">denoted by </w:t>
-      </w:r>
-      <w:r>
-        <w:rPr>
-          <w:rFonts w:ascii="Times New Roman" w:hAnsi="Times New Roman" w:cs="Times New Roman"/>
-          <w:sz w:val="24"/>
-          <w:szCs w:val="24"/>
-        </w:rPr>
-        <w:t>orange</w:t>
-      </w:r>
-      <w:r>
-        <w:rPr>
-          <w:rFonts w:ascii="Times New Roman" w:hAnsi="Times New Roman" w:cs="Times New Roman"/>
-          <w:sz w:val="24"/>
-          <w:szCs w:val="24"/>
-        </w:rPr>
-        <w:t xml:space="preserve"> line</w:t>
-      </w:r>
-      <w:r>
-        <w:rPr>
-          <w:rFonts w:ascii="Times New Roman" w:hAnsi="Times New Roman" w:cs="Times New Roman"/>
-          <w:sz w:val="24"/>
-          <w:szCs w:val="24"/>
-        </w:rPr>
-        <w:t xml:space="preserve"> shows moderate increase in average rewards </w:t>
-      </w:r>
-      <w:r>
-        <w:rPr>
-          <w:rFonts w:ascii="Times New Roman" w:hAnsi="Times New Roman" w:cs="Times New Roman"/>
-          <w:sz w:val="24"/>
-          <w:szCs w:val="24"/>
-        </w:rPr>
-        <w:t xml:space="preserve">and has the highest average rewards among all. For </w:t>
-      </w:r>
-      <w:r>
-        <w:rPr>
-          <w:rFonts w:ascii="Times New Roman" w:hAnsi="Times New Roman" w:cs="Times New Roman"/>
-          <w:sz w:val="24"/>
-          <w:szCs w:val="24"/>
-        </w:rPr>
-        <w:t xml:space="preserve">optimal action percentage, </w:t>
-      </w:r>
-      <w:r>
-        <w:rPr>
-          <w:rFonts w:ascii="Times New Roman" w:hAnsi="Times New Roman" w:cs="Times New Roman"/>
-          <w:sz w:val="24"/>
-          <w:szCs w:val="24"/>
-        </w:rPr>
-        <w:t xml:space="preserve">it peaks moderately </w:t>
-      </w:r>
-      <w:r>
-        <w:rPr>
-          <w:rFonts w:ascii="Times New Roman" w:hAnsi="Times New Roman" w:cs="Times New Roman"/>
-          <w:sz w:val="24"/>
-          <w:szCs w:val="24"/>
-        </w:rPr>
-        <w:t xml:space="preserve">but </w:t>
-      </w:r>
-      <w:r>
-        <w:rPr>
-          <w:rFonts w:ascii="Times New Roman" w:hAnsi="Times New Roman" w:cs="Times New Roman"/>
-          <w:sz w:val="24"/>
-          <w:szCs w:val="24"/>
-        </w:rPr>
-        <w:t xml:space="preserve">stays </w:t>
-      </w:r>
-      <w:r>
-        <w:rPr>
-          <w:rFonts w:ascii="Times New Roman" w:hAnsi="Times New Roman" w:cs="Times New Roman"/>
-          <w:sz w:val="24"/>
-          <w:szCs w:val="24"/>
-        </w:rPr>
-        <w:t>at highest optimal action percentage with fluct</w:t>
-      </w:r>
-      <w:r>
-        <w:rPr>
-          <w:rFonts w:ascii="Times New Roman" w:hAnsi="Times New Roman" w:cs="Times New Roman"/>
-          <w:sz w:val="24"/>
-          <w:szCs w:val="24"/>
-        </w:rPr>
-        <w:t xml:space="preserve">uations. </w:t>
-      </w:r>
-    </w:p>
-    <w:p>
-      <w:pPr>
-        <w:jc w:val="both"/>
-        <w:rPr>
-          <w:rFonts w:ascii="Times New Roman" w:hAnsi="Times New Roman" w:cs="Times New Roman"/>
-          <w:sz w:val="24"/>
-          <w:szCs w:val="24"/>
-        </w:rPr>
-      </w:pPr>
+        <w:t>Epsilon-greedy with epsilon value of 0.01</w:t>
+      </w:r>
       <w:r>
         <w:rPr>
           <w:rFonts w:ascii="Times New Roman" w:hAnsi="Times New Roman" w:cs="Times New Roman"/>
@@ -3932,8 +4011,98 @@
           <w:sz w:val="24"/>
           <w:szCs w:val="24"/>
         </w:rPr>
-        <w:t>Epsilon-greedy with epsilon value of 0.</w:t>
-      </w:r>
+        <w:t xml:space="preserve"> </w:t>
+      </w:r>
+      <w:r>
+        <w:rPr>
+          <w:rFonts w:ascii="Times New Roman" w:hAnsi="Times New Roman" w:cs="Times New Roman"/>
+          <w:sz w:val="24"/>
+          <w:szCs w:val="24"/>
+        </w:rPr>
+        <w:t>denote</w:t>
+      </w:r>
+      <w:r>
+        <w:rPr>
+          <w:rFonts w:ascii="Times New Roman" w:hAnsi="Times New Roman" w:cs="Times New Roman"/>
+          <w:sz w:val="24"/>
+          <w:szCs w:val="24"/>
+        </w:rPr>
+        <w:t>d</w:t>
+      </w:r>
+      <w:r>
+        <w:rPr>
+          <w:rFonts w:ascii="Times New Roman" w:hAnsi="Times New Roman" w:cs="Times New Roman"/>
+          <w:sz w:val="24"/>
+          <w:szCs w:val="24"/>
+        </w:rPr>
+        <w:t xml:space="preserve"> by </w:t>
+      </w:r>
+      <w:r>
+        <w:rPr>
+          <w:rFonts w:ascii="Times New Roman" w:hAnsi="Times New Roman" w:cs="Times New Roman"/>
+          <w:sz w:val="24"/>
+          <w:szCs w:val="24"/>
+        </w:rPr>
+        <w:t>green</w:t>
+      </w:r>
+      <w:r>
+        <w:rPr>
+          <w:rFonts w:ascii="Times New Roman" w:hAnsi="Times New Roman" w:cs="Times New Roman"/>
+          <w:sz w:val="24"/>
+          <w:szCs w:val="24"/>
+        </w:rPr>
+        <w:t xml:space="preserve"> line</w:t>
+      </w:r>
+      <w:r>
+        <w:rPr>
+          <w:rFonts w:ascii="Times New Roman" w:hAnsi="Times New Roman" w:cs="Times New Roman"/>
+          <w:sz w:val="24"/>
+          <w:szCs w:val="24"/>
+        </w:rPr>
+        <w:t xml:space="preserve"> has moderate peak in average rewards then dips and </w:t>
+      </w:r>
+      <w:r>
+        <w:rPr>
+          <w:rFonts w:ascii="Times New Roman" w:hAnsi="Times New Roman" w:cs="Times New Roman"/>
+          <w:sz w:val="24"/>
+          <w:szCs w:val="24"/>
+        </w:rPr>
+        <w:t>stabilizes at around second highest among all. But the opti</w:t>
+      </w:r>
+      <w:r>
+        <w:rPr>
+          <w:rFonts w:ascii="Times New Roman" w:hAnsi="Times New Roman" w:cs="Times New Roman"/>
+          <w:sz w:val="24"/>
+          <w:szCs w:val="24"/>
+        </w:rPr>
+        <w:t xml:space="preserve">mal action percentage does not </w:t>
+      </w:r>
+      <w:r>
+        <w:rPr>
+          <w:rFonts w:ascii="Times New Roman" w:hAnsi="Times New Roman" w:cs="Times New Roman"/>
+          <w:sz w:val="24"/>
+          <w:szCs w:val="24"/>
+        </w:rPr>
+        <w:t xml:space="preserve">stabilize </w:t>
+      </w:r>
+      <w:r>
+        <w:rPr>
+          <w:rFonts w:ascii="Times New Roman" w:hAnsi="Times New Roman" w:cs="Times New Roman"/>
+          <w:sz w:val="24"/>
+          <w:szCs w:val="24"/>
+        </w:rPr>
+        <w:t xml:space="preserve">like on the left plot. </w:t>
+      </w:r>
+    </w:p>
+    <w:p>
+      <w:pPr>
+        <w:jc w:val="both"/>
+        <w:rPr>
+          <w:rFonts w:ascii="Times New Roman" w:hAnsi="Times New Roman" w:cs="Times New Roman"/>
+          <w:sz w:val="24"/>
+          <w:szCs w:val="24"/>
+        </w:rPr>
+      </w:pPr>
       <w:r>
         <w:rPr>
           <w:rFonts w:ascii="Times New Roman" w:hAnsi="Times New Roman" w:cs="Times New Roman"/>
@@ -3942,7 +4111,7 @@
           <w:sz w:val="24"/>
           <w:szCs w:val="24"/>
         </w:rPr>
-        <w:t>01</w:t>
+        <w:t>Greedy optimistic with initial value of 1</w:t>
       </w:r>
       <w:r>
         <w:rPr>
@@ -3960,31 +4129,15 @@
           <w:sz w:val="24"/>
           <w:szCs w:val="24"/>
         </w:rPr>
-        <w:t>denote</w:t>
-      </w:r>
-      <w:r>
-        <w:rPr>
-          <w:rFonts w:ascii="Times New Roman" w:hAnsi="Times New Roman" w:cs="Times New Roman"/>
-          <w:sz w:val="24"/>
-          <w:szCs w:val="24"/>
-        </w:rPr>
-        <w:t>d</w:t>
-      </w:r>
-      <w:r>
-        <w:rPr>
-          <w:rFonts w:ascii="Times New Roman" w:hAnsi="Times New Roman" w:cs="Times New Roman"/>
-          <w:sz w:val="24"/>
-          <w:szCs w:val="24"/>
-        </w:rPr>
-        <w:t xml:space="preserve"> by </w:t>
-      </w:r>
-      <w:r>
-        <w:rPr>
-          <w:rFonts w:ascii="Times New Roman" w:hAnsi="Times New Roman" w:cs="Times New Roman"/>
-          <w:sz w:val="24"/>
-          <w:szCs w:val="24"/>
-        </w:rPr>
-        <w:t>green</w:t>
+        <w:t xml:space="preserve">denoted by </w:t>
+      </w:r>
+      <w:r>
+        <w:rPr>
+          <w:rFonts w:ascii="Times New Roman" w:hAnsi="Times New Roman" w:cs="Times New Roman"/>
+          <w:sz w:val="24"/>
+          <w:szCs w:val="24"/>
+        </w:rPr>
+        <w:t>purple</w:t>
       </w:r>
       <w:r>
         <w:rPr>
@@ -4000,39 +4153,47 @@
           <w:sz w:val="24"/>
           <w:szCs w:val="24"/>
         </w:rPr>
-        <w:t xml:space="preserve"> has moderate peak in average rewards then dips and </w:t>
-      </w:r>
-      <w:r>
-        <w:rPr>
-          <w:rFonts w:ascii="Times New Roman" w:hAnsi="Times New Roman" w:cs="Times New Roman"/>
-          <w:sz w:val="24"/>
-          <w:szCs w:val="24"/>
-        </w:rPr>
-        <w:t>stabilizes at around second highest among all. But the opti</w:t>
-      </w:r>
-      <w:r>
-        <w:rPr>
-          <w:rFonts w:ascii="Times New Roman" w:hAnsi="Times New Roman" w:cs="Times New Roman"/>
-          <w:sz w:val="24"/>
-          <w:szCs w:val="24"/>
-        </w:rPr>
-        <w:t xml:space="preserve">mal action percentage does not </w:t>
-      </w:r>
-      <w:r>
-        <w:rPr>
-          <w:rFonts w:ascii="Times New Roman" w:hAnsi="Times New Roman" w:cs="Times New Roman"/>
-          <w:sz w:val="24"/>
-          <w:szCs w:val="24"/>
-        </w:rPr>
-        <w:t xml:space="preserve">stabilize </w:t>
-      </w:r>
-      <w:r>
-        <w:rPr>
-          <w:rFonts w:ascii="Times New Roman" w:hAnsi="Times New Roman" w:cs="Times New Roman"/>
-          <w:sz w:val="24"/>
-          <w:szCs w:val="24"/>
-        </w:rPr>
-        <w:t xml:space="preserve">like on the left plot. </w:t>
+        <w:t xml:space="preserve"> has one of the highest </w:t>
+      </w:r>
+      <w:r>
+        <w:rPr>
+          <w:rFonts w:ascii="Times New Roman" w:hAnsi="Times New Roman" w:cs="Times New Roman"/>
+          <w:sz w:val="24"/>
+          <w:szCs w:val="24"/>
+        </w:rPr>
+        <w:t>peaks</w:t>
+      </w:r>
+      <w:r>
+        <w:rPr>
+          <w:rFonts w:ascii="Times New Roman" w:hAnsi="Times New Roman" w:cs="Times New Roman"/>
+          <w:sz w:val="24"/>
+          <w:szCs w:val="24"/>
+        </w:rPr>
+        <w:t xml:space="preserve"> in </w:t>
+      </w:r>
+      <w:r>
+        <w:rPr>
+          <w:rFonts w:ascii="Times New Roman" w:hAnsi="Times New Roman" w:cs="Times New Roman"/>
+          <w:sz w:val="24"/>
+          <w:szCs w:val="24"/>
+        </w:rPr>
+        <w:t>average rewards but dips down over time and stabilizes at around 0.35 to 0.45</w:t>
+      </w:r>
+      <w:r>
+        <w:rPr>
+          <w:rFonts w:ascii="Times New Roman" w:hAnsi="Times New Roman" w:cs="Times New Roman"/>
+          <w:sz w:val="24"/>
+          <w:szCs w:val="24"/>
+        </w:rPr>
+        <w:t xml:space="preserve">. The </w:t>
+      </w:r>
+      <w:r>
+        <w:rPr>
+          <w:rFonts w:ascii="Times New Roman" w:hAnsi="Times New Roman" w:cs="Times New Roman"/>
+          <w:sz w:val="24"/>
+          <w:szCs w:val="24"/>
+        </w:rPr>
+        <w:t>optimal action percentage is right around the mid pack stabilizing at around 0.2.</w:t>
       </w:r>
     </w:p>
     <w:p>
@@ -4052,7 +4213,7 @@
           <w:sz w:val="24"/>
           <w:szCs w:val="24"/>
         </w:rPr>
-        <w:t>Greedy optimistic with initial value of 1</w:t>
+        <w:t>Greedy optimistic with initial value of 5</w:t>
       </w:r>
       <w:r>
         <w:rPr>
@@ -4078,7 +4239,7 @@
           <w:sz w:val="24"/>
           <w:szCs w:val="24"/>
         </w:rPr>
-        <w:t>purple</w:t>
+        <w:t>burgundy</w:t>
       </w:r>
       <w:r>
         <w:rPr>
@@ -4094,47 +4255,39 @@
           <w:sz w:val="24"/>
           <w:szCs w:val="24"/>
         </w:rPr>
-        <w:t xml:space="preserve"> has one of the highest </w:t>
-      </w:r>
-      <w:r>
-        <w:rPr>
-          <w:rFonts w:ascii="Times New Roman" w:hAnsi="Times New Roman" w:cs="Times New Roman"/>
-          <w:sz w:val="24"/>
-          <w:szCs w:val="24"/>
-        </w:rPr>
-        <w:t>peaks</w:t>
-      </w:r>
-      <w:r>
-        <w:rPr>
-          <w:rFonts w:ascii="Times New Roman" w:hAnsi="Times New Roman" w:cs="Times New Roman"/>
-          <w:sz w:val="24"/>
-          <w:szCs w:val="24"/>
-        </w:rPr>
-        <w:t xml:space="preserve"> in </w:t>
-      </w:r>
-      <w:r>
-        <w:rPr>
-          <w:rFonts w:ascii="Times New Roman" w:hAnsi="Times New Roman" w:cs="Times New Roman"/>
-          <w:sz w:val="24"/>
-          <w:szCs w:val="24"/>
-        </w:rPr>
-        <w:t>average rewards but dips down over time and stabilizes at around 0.35 to 0.45</w:t>
-      </w:r>
-      <w:r>
-        <w:rPr>
-          <w:rFonts w:ascii="Times New Roman" w:hAnsi="Times New Roman" w:cs="Times New Roman"/>
-          <w:sz w:val="24"/>
-          <w:szCs w:val="24"/>
-        </w:rPr>
-        <w:t xml:space="preserve">. The </w:t>
-      </w:r>
-      <w:r>
-        <w:rPr>
-          <w:rFonts w:ascii="Times New Roman" w:hAnsi="Times New Roman" w:cs="Times New Roman"/>
-          <w:sz w:val="24"/>
-          <w:szCs w:val="24"/>
-        </w:rPr>
-        <w:t>optimal action percentage is right around the mid pack stabilizing at around 0.2.</w:t>
+        <w:t xml:space="preserve"> </w:t>
+      </w:r>
+      <w:r>
+        <w:rPr>
+          <w:rFonts w:ascii="Times New Roman" w:hAnsi="Times New Roman" w:cs="Times New Roman"/>
+          <w:sz w:val="24"/>
+          <w:szCs w:val="24"/>
+        </w:rPr>
+        <w:t xml:space="preserve">starts high but eventually converges to a </w:t>
+      </w:r>
+      <w:r>
+        <w:rPr>
+          <w:rFonts w:ascii="Times New Roman" w:hAnsi="Times New Roman" w:cs="Times New Roman"/>
+          <w:sz w:val="24"/>
+          <w:szCs w:val="24"/>
+        </w:rPr>
+        <w:t>lower average reward</w:t>
+      </w:r>
+      <w:r>
+        <w:rPr>
+          <w:rFonts w:ascii="Times New Roman" w:hAnsi="Times New Roman" w:cs="Times New Roman"/>
+          <w:sz w:val="24"/>
+          <w:szCs w:val="24"/>
+        </w:rPr>
+        <w:t xml:space="preserve"> and</w:t>
+      </w:r>
+      <w:r>
+        <w:rPr>
+          <w:rFonts w:ascii="Times New Roman" w:hAnsi="Times New Roman" w:cs="Times New Roman"/>
+          <w:sz w:val="24"/>
+          <w:szCs w:val="24"/>
+        </w:rPr>
+        <w:t xml:space="preserve"> exhibits higher optimal action percentage but decreases rapidly.</w:t>
       </w:r>
     </w:p>
     <w:p>
@@ -4154,7 +4307,7 @@
           <w:sz w:val="24"/>
           <w:szCs w:val="24"/>
         </w:rPr>
-        <w:t xml:space="preserve">Greedy optimistic with initial value of </w:t>
+        <w:t>Greedy optimistic with initial value of 10</w:t>
       </w:r>
       <w:r>
         <w:rPr>
@@ -4164,9 +4317,60 @@
           <w:sz w:val="24"/>
           <w:szCs w:val="24"/>
         </w:rPr>
-        <w:t>5</w:t>
-      </w:r>
-      <w:r>
+        <w:t xml:space="preserve"> </w:t>
+      </w:r>
+      <w:r>
+        <w:rPr>
+          <w:rFonts w:ascii="Times New Roman" w:hAnsi="Times New Roman" w:cs="Times New Roman"/>
+          <w:sz w:val="24"/>
+          <w:szCs w:val="24"/>
+        </w:rPr>
+        <w:t xml:space="preserve">denoted by </w:t>
+      </w:r>
+      <w:r>
+        <w:rPr>
+          <w:rFonts w:ascii="Times New Roman" w:hAnsi="Times New Roman" w:cs="Times New Roman"/>
+          <w:sz w:val="24"/>
+          <w:szCs w:val="24"/>
+        </w:rPr>
+        <w:t>pink</w:t>
+      </w:r>
+      <w:r>
+        <w:rPr>
+          <w:rFonts w:ascii="Times New Roman" w:hAnsi="Times New Roman" w:cs="Times New Roman"/>
+          <w:sz w:val="24"/>
+          <w:szCs w:val="24"/>
+        </w:rPr>
+        <w:t xml:space="preserve"> line</w:t>
+      </w:r>
+      <w:r>
+        <w:rPr>
+          <w:rFonts w:ascii="Times New Roman" w:hAnsi="Times New Roman" w:cs="Times New Roman"/>
+          <w:sz w:val="24"/>
+          <w:szCs w:val="24"/>
+        </w:rPr>
+        <w:t xml:space="preserve"> peaks high</w:t>
+      </w:r>
+      <w:r>
+        <w:rPr>
+          <w:rFonts w:ascii="Times New Roman" w:hAnsi="Times New Roman" w:cs="Times New Roman"/>
+          <w:sz w:val="24"/>
+          <w:szCs w:val="24"/>
+        </w:rPr>
+        <w:t xml:space="preserve"> as well </w:t>
+      </w:r>
+      <w:r>
+        <w:rPr>
+          <w:rFonts w:ascii="Times New Roman" w:hAnsi="Times New Roman" w:cs="Times New Roman"/>
+          <w:sz w:val="24"/>
+          <w:szCs w:val="24"/>
+        </w:rPr>
+        <w:t>but drops down around the middle of the pack as steps increase and exhibits similar behaviour for optimal action percentage overtime.</w:t>
+      </w:r>
+    </w:p>
+    <w:p>
+      <w:pPr>
+        <w:jc w:val="both"/>
         <w:rPr>
           <w:rFonts w:ascii="Times New Roman" w:hAnsi="Times New Roman" w:cs="Times New Roman"/>
           <w:b/>
@@ -4174,81 +4378,6 @@
           <w:sz w:val="24"/>
           <w:szCs w:val="24"/>
         </w:rPr>
-        <w:t xml:space="preserve"> </w:t>
-      </w:r>
-      <w:r>
-        <w:rPr>
-          <w:rFonts w:ascii="Times New Roman" w:hAnsi="Times New Roman" w:cs="Times New Roman"/>
-          <w:sz w:val="24"/>
-          <w:szCs w:val="24"/>
-        </w:rPr>
-        <w:t xml:space="preserve">denoted by </w:t>
-      </w:r>
-      <w:r>
-        <w:rPr>
-          <w:rFonts w:ascii="Times New Roman" w:hAnsi="Times New Roman" w:cs="Times New Roman"/>
-          <w:sz w:val="24"/>
-          <w:szCs w:val="24"/>
-        </w:rPr>
-        <w:t>burgundy</w:t>
-      </w:r>
-      <w:r>
-        <w:rPr>
-          <w:rFonts w:ascii="Times New Roman" w:hAnsi="Times New Roman" w:cs="Times New Roman"/>
-          <w:sz w:val="24"/>
-          <w:szCs w:val="24"/>
-        </w:rPr>
-        <w:t xml:space="preserve"> line</w:t>
-      </w:r>
-      <w:r>
-        <w:rPr>
-          <w:rFonts w:ascii="Times New Roman" w:hAnsi="Times New Roman" w:cs="Times New Roman"/>
-          <w:sz w:val="24"/>
-          <w:szCs w:val="24"/>
-        </w:rPr>
-        <w:t xml:space="preserve"> </w:t>
-      </w:r>
-      <w:r>
-        <w:rPr>
-          <w:rFonts w:ascii="Times New Roman" w:hAnsi="Times New Roman" w:cs="Times New Roman"/>
-          <w:sz w:val="24"/>
-          <w:szCs w:val="24"/>
-        </w:rPr>
-        <w:t xml:space="preserve">starts high but eventually converges to a </w:t>
-      </w:r>
-      <w:r>
-        <w:rPr>
-          <w:rFonts w:ascii="Times New Roman" w:hAnsi="Times New Roman" w:cs="Times New Roman"/>
-          <w:sz w:val="24"/>
-          <w:szCs w:val="24"/>
-        </w:rPr>
-        <w:t>lower average reward</w:t>
-      </w:r>
-      <w:r>
-        <w:rPr>
-          <w:rFonts w:ascii="Times New Roman" w:hAnsi="Times New Roman" w:cs="Times New Roman"/>
-          <w:sz w:val="24"/>
-          <w:szCs w:val="24"/>
-        </w:rPr>
-        <w:t xml:space="preserve"> and</w:t>
-      </w:r>
-      <w:r>
-        <w:rPr>
-          <w:rFonts w:ascii="Times New Roman" w:hAnsi="Times New Roman" w:cs="Times New Roman"/>
-          <w:sz w:val="24"/>
-          <w:szCs w:val="24"/>
-        </w:rPr>
-        <w:t xml:space="preserve"> exhibits higher optimal action percentage but decreases rapidly.</w:t>
-      </w:r>
-    </w:p>
-    <w:p>
-      <w:pPr>
-        <w:jc w:val="both"/>
-        <w:rPr>
-          <w:rFonts w:ascii="Times New Roman" w:hAnsi="Times New Roman" w:cs="Times New Roman"/>
-          <w:sz w:val="24"/>
-          <w:szCs w:val="24"/>
-        </w:rPr>
       </w:pPr>
       <w:r>
         <w:rPr>
@@ -4258,7 +4387,7 @@
           <w:sz w:val="24"/>
           <w:szCs w:val="24"/>
         </w:rPr>
-        <w:t>Greedy optimistic with initial value of 1</w:t>
+        <w:t>Gradient Bandit</w:t>
       </w:r>
       <w:r>
         <w:rPr>
@@ -4268,7 +4397,7 @@
           <w:sz w:val="24"/>
           <w:szCs w:val="24"/>
         </w:rPr>
-        <w:t>0</w:t>
+        <w:t xml:space="preserve"> with alpha 0.5</w:t>
       </w:r>
       <w:r>
         <w:rPr>
@@ -4294,7 +4423,7 @@
           <w:sz w:val="24"/>
           <w:szCs w:val="24"/>
         </w:rPr>
-        <w:t>pink</w:t>
+        <w:t>grey</w:t>
       </w:r>
       <w:r>
         <w:rPr>
@@ -4310,28 +4439,53 @@
           <w:sz w:val="24"/>
           <w:szCs w:val="24"/>
         </w:rPr>
-        <w:t xml:space="preserve"> peaks high</w:t>
-      </w:r>
-      <w:r>
-        <w:rPr>
-          <w:rFonts w:ascii="Times New Roman" w:hAnsi="Times New Roman" w:cs="Times New Roman"/>
-          <w:sz w:val="24"/>
-          <w:szCs w:val="24"/>
-        </w:rPr>
-        <w:t xml:space="preserve"> as well </w:t>
-      </w:r>
-      <w:r>
-        <w:rPr>
-          <w:rFonts w:ascii="Times New Roman" w:hAnsi="Times New Roman" w:cs="Times New Roman"/>
-          <w:sz w:val="24"/>
-          <w:szCs w:val="24"/>
-        </w:rPr>
-        <w:t>but drops down around the middle of the pack as steps increase and exhibits similar behaviour for optimal action percentage overtime.</w:t>
+        <w:t xml:space="preserve"> show moderate increase in average rewards and </w:t>
+      </w:r>
+      <w:proofErr w:type="gramStart"/>
+      <w:r>
+        <w:rPr>
+          <w:rFonts w:ascii="Times New Roman" w:hAnsi="Times New Roman" w:cs="Times New Roman"/>
+          <w:sz w:val="24"/>
+          <w:szCs w:val="24"/>
+        </w:rPr>
+        <w:t>falls down</w:t>
+      </w:r>
+      <w:proofErr w:type="gramEnd"/>
+      <w:r>
+        <w:rPr>
+          <w:rFonts w:ascii="Times New Roman" w:hAnsi="Times New Roman" w:cs="Times New Roman"/>
+          <w:sz w:val="24"/>
+          <w:szCs w:val="24"/>
+        </w:rPr>
+        <w:t xml:space="preserve"> to almost the bottom of the pack and </w:t>
+      </w:r>
+      <w:r>
+        <w:rPr>
+          <w:rFonts w:ascii="Times New Roman" w:hAnsi="Times New Roman" w:cs="Times New Roman"/>
+          <w:sz w:val="24"/>
+          <w:szCs w:val="24"/>
+        </w:rPr>
+        <w:t>same</w:t>
+      </w:r>
+      <w:r>
+        <w:rPr>
+          <w:rFonts w:ascii="Times New Roman" w:hAnsi="Times New Roman" w:cs="Times New Roman"/>
+          <w:sz w:val="24"/>
+          <w:szCs w:val="24"/>
+        </w:rPr>
+        <w:t xml:space="preserve"> is true for optimal action percentage.</w:t>
       </w:r>
     </w:p>
     <w:p>
       <w:pPr>
         <w:jc w:val="both"/>
+        <w:rPr>
+          <w:rFonts w:ascii="Times New Roman" w:hAnsi="Times New Roman" w:cs="Times New Roman"/>
+          <w:sz w:val="24"/>
+          <w:szCs w:val="24"/>
+        </w:rPr>
+      </w:pPr>
+      <w:r>
         <w:rPr>
           <w:rFonts w:ascii="Times New Roman" w:hAnsi="Times New Roman" w:cs="Times New Roman"/>
           <w:b/>
@@ -4339,7 +4493,8 @@
           <w:sz w:val="24"/>
           <w:szCs w:val="24"/>
         </w:rPr>
-      </w:pPr>
+        <w:t>Gradient Bandit with alpha 0.1</w:t>
+      </w:r>
       <w:r>
         <w:rPr>
           <w:rFonts w:ascii="Times New Roman" w:hAnsi="Times New Roman" w:cs="Times New Roman"/>
@@ -4348,8 +4503,66 @@
           <w:sz w:val="24"/>
           <w:szCs w:val="24"/>
         </w:rPr>
-        <w:t>Gradient Bandit</w:t>
-      </w:r>
+        <w:t xml:space="preserve"> </w:t>
+      </w:r>
+      <w:r>
+        <w:rPr>
+          <w:rFonts w:ascii="Times New Roman" w:hAnsi="Times New Roman" w:cs="Times New Roman"/>
+          <w:sz w:val="24"/>
+          <w:szCs w:val="24"/>
+        </w:rPr>
+        <w:t xml:space="preserve">denoted by </w:t>
+      </w:r>
+      <w:r>
+        <w:rPr>
+          <w:rFonts w:ascii="Times New Roman" w:hAnsi="Times New Roman" w:cs="Times New Roman"/>
+          <w:sz w:val="24"/>
+          <w:szCs w:val="24"/>
+        </w:rPr>
+        <w:t>yellow</w:t>
+      </w:r>
+      <w:r>
+        <w:rPr>
+          <w:rFonts w:ascii="Times New Roman" w:hAnsi="Times New Roman" w:cs="Times New Roman"/>
+          <w:sz w:val="24"/>
+          <w:szCs w:val="24"/>
+        </w:rPr>
+        <w:t xml:space="preserve"> line</w:t>
+      </w:r>
+      <w:r>
+        <w:rPr>
+          <w:rFonts w:ascii="Times New Roman" w:hAnsi="Times New Roman" w:cs="Times New Roman"/>
+          <w:sz w:val="24"/>
+          <w:szCs w:val="24"/>
+        </w:rPr>
+        <w:t xml:space="preserve"> peaks relatively moderate and slow and drops down to the mid of the pack </w:t>
+      </w:r>
+      <w:r>
+        <w:rPr>
+          <w:rFonts w:ascii="Times New Roman" w:hAnsi="Times New Roman" w:cs="Times New Roman"/>
+          <w:sz w:val="24"/>
+          <w:szCs w:val="24"/>
+        </w:rPr>
+        <w:t xml:space="preserve">but even though the optimal action percentage shows similar curve it </w:t>
+      </w:r>
+      <w:r>
+        <w:rPr>
+          <w:rFonts w:ascii="Times New Roman" w:hAnsi="Times New Roman" w:cs="Times New Roman"/>
+          <w:sz w:val="24"/>
+          <w:szCs w:val="24"/>
+        </w:rPr>
+        <w:t>stabilizes around the highest of the mid-pack.</w:t>
+      </w:r>
+    </w:p>
+    <w:p>
+      <w:pPr>
+        <w:jc w:val="both"/>
+        <w:rPr>
+          <w:rFonts w:ascii="Times New Roman" w:hAnsi="Times New Roman" w:cs="Times New Roman"/>
+          <w:sz w:val="24"/>
+          <w:szCs w:val="24"/>
+        </w:rPr>
+      </w:pPr>
       <w:r>
         <w:rPr>
           <w:rFonts w:ascii="Times New Roman" w:hAnsi="Times New Roman" w:cs="Times New Roman"/>
@@ -4358,183 +4571,7 @@
           <w:sz w:val="24"/>
           <w:szCs w:val="24"/>
         </w:rPr>
-        <w:t xml:space="preserve"> with alpha 0.5</w:t>
-      </w:r>
-      <w:r>
-        <w:rPr>
-          <w:rFonts w:ascii="Times New Roman" w:hAnsi="Times New Roman" w:cs="Times New Roman"/>
-          <w:b/>
-          <w:bCs/>
-          <w:sz w:val="24"/>
-          <w:szCs w:val="24"/>
-        </w:rPr>
-        <w:t xml:space="preserve"> </w:t>
-      </w:r>
-      <w:r>
-        <w:rPr>
-          <w:rFonts w:ascii="Times New Roman" w:hAnsi="Times New Roman" w:cs="Times New Roman"/>
-          <w:sz w:val="24"/>
-          <w:szCs w:val="24"/>
-        </w:rPr>
-        <w:t xml:space="preserve">denoted by </w:t>
-      </w:r>
-      <w:r>
-        <w:rPr>
-          <w:rFonts w:ascii="Times New Roman" w:hAnsi="Times New Roman" w:cs="Times New Roman"/>
-          <w:sz w:val="24"/>
-          <w:szCs w:val="24"/>
-        </w:rPr>
-        <w:t>grey</w:t>
-      </w:r>
-      <w:r>
-        <w:rPr>
-          <w:rFonts w:ascii="Times New Roman" w:hAnsi="Times New Roman" w:cs="Times New Roman"/>
-          <w:sz w:val="24"/>
-          <w:szCs w:val="24"/>
-        </w:rPr>
-        <w:t xml:space="preserve"> line</w:t>
-      </w:r>
-      <w:r>
-        <w:rPr>
-          <w:rFonts w:ascii="Times New Roman" w:hAnsi="Times New Roman" w:cs="Times New Roman"/>
-          <w:sz w:val="24"/>
-          <w:szCs w:val="24"/>
-        </w:rPr>
-        <w:t xml:space="preserve"> show moderate increase in average rewards and falls down to almost the bottom of the pack and </w:t>
-      </w:r>
-      <w:r>
-        <w:rPr>
-          <w:rFonts w:ascii="Times New Roman" w:hAnsi="Times New Roman" w:cs="Times New Roman"/>
-          <w:sz w:val="24"/>
-          <w:szCs w:val="24"/>
-        </w:rPr>
-        <w:t>same</w:t>
-      </w:r>
-      <w:r>
-        <w:rPr>
-          <w:rFonts w:ascii="Times New Roman" w:hAnsi="Times New Roman" w:cs="Times New Roman"/>
-          <w:sz w:val="24"/>
-          <w:szCs w:val="24"/>
-        </w:rPr>
-        <w:t xml:space="preserve"> is true for optimal action percentage.</w:t>
-      </w:r>
-    </w:p>
-    <w:p>
-      <w:pPr>
-        <w:jc w:val="both"/>
-        <w:rPr>
-          <w:rFonts w:ascii="Times New Roman" w:hAnsi="Times New Roman" w:cs="Times New Roman"/>
-          <w:sz w:val="24"/>
-          <w:szCs w:val="24"/>
-        </w:rPr>
-      </w:pPr>
-      <w:r>
-        <w:rPr>
-          <w:rFonts w:ascii="Times New Roman" w:hAnsi="Times New Roman" w:cs="Times New Roman"/>
-          <w:b/>
-          <w:bCs/>
-          <w:sz w:val="24"/>
-          <w:szCs w:val="24"/>
-        </w:rPr>
-        <w:t>Gradient Bandit with alpha 0.</w:t>
-      </w:r>
-      <w:r>
-        <w:rPr>
-          <w:rFonts w:ascii="Times New Roman" w:hAnsi="Times New Roman" w:cs="Times New Roman"/>
-          <w:b/>
-          <w:bCs/>
-          <w:sz w:val="24"/>
-          <w:szCs w:val="24"/>
-        </w:rPr>
-        <w:t>1</w:t>
-      </w:r>
-      <w:r>
-        <w:rPr>
-          <w:rFonts w:ascii="Times New Roman" w:hAnsi="Times New Roman" w:cs="Times New Roman"/>
-          <w:b/>
-          <w:bCs/>
-          <w:sz w:val="24"/>
-          <w:szCs w:val="24"/>
-        </w:rPr>
-        <w:t xml:space="preserve"> </w:t>
-      </w:r>
-      <w:r>
-        <w:rPr>
-          <w:rFonts w:ascii="Times New Roman" w:hAnsi="Times New Roman" w:cs="Times New Roman"/>
-          <w:sz w:val="24"/>
-          <w:szCs w:val="24"/>
-        </w:rPr>
-        <w:t xml:space="preserve">denoted by </w:t>
-      </w:r>
-      <w:r>
-        <w:rPr>
-          <w:rFonts w:ascii="Times New Roman" w:hAnsi="Times New Roman" w:cs="Times New Roman"/>
-          <w:sz w:val="24"/>
-          <w:szCs w:val="24"/>
-        </w:rPr>
-        <w:t>yellow</w:t>
-      </w:r>
-      <w:r>
-        <w:rPr>
-          <w:rFonts w:ascii="Times New Roman" w:hAnsi="Times New Roman" w:cs="Times New Roman"/>
-          <w:sz w:val="24"/>
-          <w:szCs w:val="24"/>
-        </w:rPr>
-        <w:t xml:space="preserve"> line</w:t>
-      </w:r>
-      <w:r>
-        <w:rPr>
-          <w:rFonts w:ascii="Times New Roman" w:hAnsi="Times New Roman" w:cs="Times New Roman"/>
-          <w:sz w:val="24"/>
-          <w:szCs w:val="24"/>
-        </w:rPr>
-        <w:t xml:space="preserve"> peaks relatively moderate and slow and drops down to the mid of the pack </w:t>
-      </w:r>
-      <w:r>
-        <w:rPr>
-          <w:rFonts w:ascii="Times New Roman" w:hAnsi="Times New Roman" w:cs="Times New Roman"/>
-          <w:sz w:val="24"/>
-          <w:szCs w:val="24"/>
-        </w:rPr>
-        <w:t xml:space="preserve">but even though the optimal action percentage shows similar curve it </w:t>
-      </w:r>
-      <w:r>
-        <w:rPr>
-          <w:rFonts w:ascii="Times New Roman" w:hAnsi="Times New Roman" w:cs="Times New Roman"/>
-          <w:sz w:val="24"/>
-          <w:szCs w:val="24"/>
-        </w:rPr>
-        <w:t>stabilizes around the highest of the mid-pack.</w:t>
-      </w:r>
-    </w:p>
-    <w:p>
-      <w:pPr>
-        <w:jc w:val="both"/>
-        <w:rPr>
-          <w:rFonts w:ascii="Times New Roman" w:hAnsi="Times New Roman" w:cs="Times New Roman"/>
-          <w:sz w:val="24"/>
-          <w:szCs w:val="24"/>
-        </w:rPr>
-      </w:pPr>
-      <w:r>
-        <w:rPr>
-          <w:rFonts w:ascii="Times New Roman" w:hAnsi="Times New Roman" w:cs="Times New Roman"/>
-          <w:b/>
-          <w:bCs/>
-          <w:sz w:val="24"/>
-          <w:szCs w:val="24"/>
-        </w:rPr>
-        <w:t>Gradient Bandit with alpha 0.</w:t>
-      </w:r>
-      <w:r>
-        <w:rPr>
-          <w:rFonts w:ascii="Times New Roman" w:hAnsi="Times New Roman" w:cs="Times New Roman"/>
-          <w:b/>
-          <w:bCs/>
-          <w:sz w:val="24"/>
-          <w:szCs w:val="24"/>
-        </w:rPr>
-        <w:t>01</w:t>
+        <w:t>Gradient Bandit with alpha 0.01</w:t>
       </w:r>
       <w:r>
         <w:rPr>
@@ -5432,15 +5469,35 @@
           <w:sz w:val="24"/>
           <w:szCs w:val="24"/>
         </w:rPr>
-        <w:t xml:space="preserve">, initial value of 5 and initial value of 10 </w:t>
-      </w:r>
-      <w:r>
-        <w:rPr>
-          <w:rFonts w:ascii="Times New Roman" w:hAnsi="Times New Roman" w:cs="Times New Roman"/>
-          <w:sz w:val="24"/>
-          <w:szCs w:val="24"/>
-        </w:rPr>
-        <w:t xml:space="preserve"> all show similar trend </w:t>
+        <w:t xml:space="preserve">, initial value of 5 and initial value of </w:t>
+      </w:r>
+      <w:proofErr w:type="gramStart"/>
+      <w:r>
+        <w:rPr>
+          <w:rFonts w:ascii="Times New Roman" w:hAnsi="Times New Roman" w:cs="Times New Roman"/>
+          <w:b/>
+          <w:bCs/>
+          <w:sz w:val="24"/>
+          <w:szCs w:val="24"/>
+        </w:rPr>
+        <w:t xml:space="preserve">10 </w:t>
+      </w:r>
+      <w:r>
+        <w:rPr>
+          <w:rFonts w:ascii="Times New Roman" w:hAnsi="Times New Roman" w:cs="Times New Roman"/>
+          <w:sz w:val="24"/>
+          <w:szCs w:val="24"/>
+        </w:rPr>
+        <w:t xml:space="preserve"> all</w:t>
+      </w:r>
+      <w:proofErr w:type="gramEnd"/>
+      <w:r>
+        <w:rPr>
+          <w:rFonts w:ascii="Times New Roman" w:hAnsi="Times New Roman" w:cs="Times New Roman"/>
+          <w:sz w:val="24"/>
+          <w:szCs w:val="24"/>
+        </w:rPr>
+        <w:t xml:space="preserve"> show similar trend </w:t>
       </w:r>
       <w:r>
         <w:rPr>
@@ -5731,7 +5788,7 @@
           <w:szCs w:val="36"/>
         </w:rPr>
       </w:pPr>
-      <w:bookmarkStart w:id="5" w:name="_Toc169165248"/>
+      <w:bookmarkStart w:id="5" w:name="_Toc169190355"/>
       <w:r>
         <w:rPr>
           <w:rFonts w:ascii="Times New Roman" w:hAnsi="Times New Roman" w:cs="Times New Roman"/>
@@ -6157,23 +6214,7 @@
           <w:sz w:val="24"/>
           <w:szCs w:val="24"/>
         </w:rPr>
-        <w:t xml:space="preserve">From the boxplot above, we can see all three have medians </w:t>
-      </w:r>
-      <w:r>
-        <w:rPr>
-          <w:rFonts w:ascii="Times New Roman" w:hAnsi="Times New Roman" w:cs="Times New Roman"/>
-          <w:sz w:val="24"/>
-          <w:szCs w:val="24"/>
-        </w:rPr>
-        <w:t>slightly above</w:t>
-      </w:r>
-      <w:r>
-        <w:rPr>
-          <w:rFonts w:ascii="Times New Roman" w:hAnsi="Times New Roman" w:cs="Times New Roman"/>
-          <w:sz w:val="24"/>
-          <w:szCs w:val="24"/>
-        </w:rPr>
-        <w:t xml:space="preserve"> 0 with the variability also being similar among all the methods. Also, to notice is </w:t>
+        <w:t xml:space="preserve">From the boxplot above, we can see all three have medians slightly above 0 with the variability also being similar among all the methods. Also, to notice is </w:t>
       </w:r>
       <w:r>
         <w:rPr>
@@ -6239,7 +6280,25 @@
           <w:sz w:val="24"/>
           <w:szCs w:val="24"/>
         </w:rPr>
-        <w:t xml:space="preserve">There is really not much difference between terminal reward distribution for abrupt change and mean-reverting from the box plots. </w:t>
+        <w:t xml:space="preserve">There is </w:t>
+      </w:r>
+      <w:proofErr w:type="gramStart"/>
+      <w:r>
+        <w:rPr>
+          <w:rFonts w:ascii="Times New Roman" w:hAnsi="Times New Roman" w:cs="Times New Roman"/>
+          <w:sz w:val="24"/>
+          <w:szCs w:val="24"/>
+        </w:rPr>
+        <w:t>really not</w:t>
+      </w:r>
+      <w:proofErr w:type="gramEnd"/>
+      <w:r>
+        <w:rPr>
+          <w:rFonts w:ascii="Times New Roman" w:hAnsi="Times New Roman" w:cs="Times New Roman"/>
+          <w:sz w:val="24"/>
+          <w:szCs w:val="24"/>
+        </w:rPr>
+        <w:t xml:space="preserve"> much difference between terminal reward distribution for abrupt change and mean-reverting from the box plots. </w:t>
       </w:r>
       <w:r>
         <w:rPr>
@@ -6448,23 +6507,7 @@
           <w:sz w:val="24"/>
           <w:szCs w:val="24"/>
         </w:rPr>
-        <w:t xml:space="preserve">drift change with </w:t>
-      </w:r>
-      <w:r>
-        <w:rPr>
-          <w:rFonts w:ascii="Times New Roman" w:hAnsi="Times New Roman" w:cs="Times New Roman"/>
-          <w:sz w:val="24"/>
-          <w:szCs w:val="24"/>
-        </w:rPr>
-        <w:t>Epsilon-greedy fixed</w:t>
-      </w:r>
-      <w:r>
-        <w:rPr>
-          <w:rFonts w:ascii="Times New Roman" w:hAnsi="Times New Roman" w:cs="Times New Roman"/>
-          <w:sz w:val="24"/>
-          <w:szCs w:val="24"/>
-        </w:rPr>
-        <w:t xml:space="preserve"> having slightly higher </w:t>
+        <w:t xml:space="preserve">drift change with Epsilon-greedy fixed having slightly higher </w:t>
       </w:r>
       <w:r>
         <w:rPr>
@@ -6495,7 +6538,7 @@
           <w:szCs w:val="36"/>
         </w:rPr>
       </w:pPr>
-      <w:bookmarkStart w:id="6" w:name="_Toc169165249"/>
+      <w:bookmarkStart w:id="6" w:name="_Toc169190356"/>
       <w:r>
         <w:rPr>
           <w:rFonts w:ascii="Times New Roman" w:hAnsi="Times New Roman" w:cs="Times New Roman"/>
@@ -6619,8 +6662,8 @@
         <w:jc w:val="both"/>
         <w:rPr>
           <w:rFonts w:ascii="Times New Roman" w:hAnsi="Times New Roman" w:cs="Times New Roman"/>
-          <w:sz w:val="28"/>
-          <w:szCs w:val="28"/>
+          <w:sz w:val="24"/>
+          <w:szCs w:val="24"/>
         </w:rPr>
       </w:pPr>
       <w:r>
@@ -6662,23 +6705,7 @@
           <w:sz w:val="24"/>
           <w:szCs w:val="24"/>
         </w:rPr>
-        <w:t xml:space="preserve"> any indication of distinct and consistent advantage. There is a slight indication that </w:t>
-      </w:r>
-      <w:r>
-        <w:rPr>
-          <w:rFonts w:ascii="Times New Roman" w:hAnsi="Times New Roman" w:cs="Times New Roman"/>
-          <w:sz w:val="24"/>
-          <w:szCs w:val="24"/>
-        </w:rPr>
-        <w:t>Epsilon-greedy fixed</w:t>
-      </w:r>
-      <w:r>
-        <w:rPr>
-          <w:rFonts w:ascii="Times New Roman" w:hAnsi="Times New Roman" w:cs="Times New Roman"/>
-          <w:sz w:val="24"/>
-          <w:szCs w:val="24"/>
-        </w:rPr>
-        <w:t xml:space="preserve"> may perform slightly better in drift change but also has a higher risk for </w:t>
+        <w:t xml:space="preserve"> any indication of distinct and consistent advantage. There is a slight indication that Epsilon-greedy fixed may perform slightly better in drift change but also has a higher risk for </w:t>
       </w:r>
       <w:r>
         <w:rPr>
@@ -6709,6 +6736,68 @@
           <w:szCs w:val="24"/>
         </w:rPr>
         <w:t>.</w:t>
+      </w:r>
+    </w:p>
+    <w:p>
+      <w:pPr>
+        <w:pStyle w:val="Heading1"/>
+        <w:rPr>
+          <w:rFonts w:ascii="Times New Roman" w:hAnsi="Times New Roman" w:cs="Times New Roman"/>
+          <w:b/>
+          <w:bCs/>
+          <w:color w:val="000000" w:themeColor="text1"/>
+          <w:sz w:val="32"/>
+          <w:szCs w:val="32"/>
+        </w:rPr>
+      </w:pPr>
+      <w:bookmarkStart w:id="7" w:name="_Toc169190357"/>
+      <w:r>
+        <w:rPr>
+          <w:rFonts w:ascii="Times New Roman" w:hAnsi="Times New Roman" w:cs="Times New Roman"/>
+          <w:b/>
+          <w:bCs/>
+          <w:color w:val="000000" w:themeColor="text1"/>
+          <w:sz w:val="32"/>
+          <w:szCs w:val="32"/>
+        </w:rPr>
+        <w:t>REFERENCES</w:t>
+      </w:r>
+      <w:bookmarkEnd w:id="7"/>
+    </w:p>
+    <w:p>
+      <w:pPr>
+        <w:rPr>
+          <w:rFonts w:ascii="Times New Roman" w:hAnsi="Times New Roman" w:cs="Times New Roman"/>
+          <w:sz w:val="24"/>
+          <w:szCs w:val="24"/>
+        </w:rPr>
+      </w:pPr>
+      <w:r>
+        <w:rPr>
+          <w:rFonts w:ascii="Times New Roman" w:hAnsi="Times New Roman" w:cs="Times New Roman"/>
+          <w:sz w:val="24"/>
+          <w:szCs w:val="24"/>
+        </w:rPr>
+        <w:tab/>
+        <w:t>Duran-Martin et al., “Bandits for Non-stationary Environments” (2022)</w:t>
+      </w:r>
+    </w:p>
+    <w:p>
+      <w:pPr>
+        <w:rPr>
+          <w:rFonts w:ascii="Times New Roman" w:hAnsi="Times New Roman" w:cs="Times New Roman"/>
+          <w:sz w:val="24"/>
+          <w:szCs w:val="24"/>
+        </w:rPr>
+      </w:pPr>
+      <w:r>
+        <w:rPr>
+          <w:rFonts w:ascii="Times New Roman" w:hAnsi="Times New Roman" w:cs="Times New Roman"/>
+          <w:sz w:val="24"/>
+          <w:szCs w:val="24"/>
+        </w:rPr>
+        <w:tab/>
+        <w:t>Chang et al., “Reinforcement Learning for Non-stationary Environments” (2022)</w:t>
       </w:r>
     </w:p>
     <w:sectPr>
@@ -7281,6 +7370,155 @@
       </w:pPr>
     </w:lvl>
   </w:abstractNum>
+  <w:abstractNum w:abstractNumId="6" w15:restartNumberingAfterBreak="0">
+    <w:nsid w:val="7E6D65FC"/>
+    <w:multiLevelType w:val="multilevel"/>
+    <w:tmpl w:val="5E4E6912"/>
+    <w:lvl w:ilvl="0">
+      <w:start w:val="1"/>
+      <w:numFmt w:val="bullet"/>
+      <w:lvlText w:val=""/>
+      <w:lvlJc w:val="left"/>
+      <w:pPr>
+        <w:tabs>
+          <w:tab w:val="num" w:pos="720"/>
+        </w:tabs>
+        <w:ind w:left="720" w:hanging="360"/>
+      </w:pPr>
+      <w:rPr>
+        <w:rFonts w:ascii="Symbol" w:hAnsi="Symbol" w:hint="default"/>
+        <w:sz w:val="20"/>
+      </w:rPr>
+    </w:lvl>
+    <w:lvl w:ilvl="1" w:tentative="1">
+      <w:start w:val="1"/>
+      <w:numFmt w:val="bullet"/>
+      <w:lvlText w:val="o"/>
+      <w:lvlJc w:val="left"/>
+      <w:pPr>
+        <w:tabs>
+          <w:tab w:val="num" w:pos="1440"/>
+        </w:tabs>
+        <w:ind w:left="1440" w:hanging="360"/>
+      </w:pPr>
+      <w:rPr>
+        <w:rFonts w:ascii="Courier New" w:hAnsi="Courier New" w:hint="default"/>
+        <w:sz w:val="20"/>
+      </w:rPr>
+    </w:lvl>
+    <w:lvl w:ilvl="2" w:tentative="1">
+      <w:start w:val="1"/>
+      <w:numFmt w:val="bullet"/>
+      <w:lvlText w:val=""/>
+      <w:lvlJc w:val="left"/>
+      <w:pPr>
+        <w:tabs>
+          <w:tab w:val="num" w:pos="2160"/>
+        </w:tabs>
+        <w:ind w:left="2160" w:hanging="360"/>
+      </w:pPr>
+      <w:rPr>
+        <w:rFonts w:ascii="Wingdings" w:hAnsi="Wingdings" w:hint="default"/>
+        <w:sz w:val="20"/>
+      </w:rPr>
+    </w:lvl>
+    <w:lvl w:ilvl="3" w:tentative="1">
+      <w:start w:val="1"/>
+      <w:numFmt w:val="bullet"/>
+      <w:lvlText w:val=""/>
+      <w:lvlJc w:val="left"/>
+      <w:pPr>
+        <w:tabs>
+          <w:tab w:val="num" w:pos="2880"/>
+        </w:tabs>
+        <w:ind w:left="2880" w:hanging="360"/>
+      </w:pPr>
+      <w:rPr>
+        <w:rFonts w:ascii="Wingdings" w:hAnsi="Wingdings" w:hint="default"/>
+        <w:sz w:val="20"/>
+      </w:rPr>
+    </w:lvl>
+    <w:lvl w:ilvl="4" w:tentative="1">
+      <w:start w:val="1"/>
+      <w:numFmt w:val="bullet"/>
+      <w:lvlText w:val=""/>
+      <w:lvlJc w:val="left"/>
+      <w:pPr>
+        <w:tabs>
+          <w:tab w:val="num" w:pos="3600"/>
+        </w:tabs>
+        <w:ind w:left="3600" w:hanging="360"/>
+      </w:pPr>
+      <w:rPr>
+        <w:rFonts w:ascii="Wingdings" w:hAnsi="Wingdings" w:hint="default"/>
+        <w:sz w:val="20"/>
+      </w:rPr>
+    </w:lvl>
+    <w:lvl w:ilvl="5" w:tentative="1">
+      <w:start w:val="1"/>
+      <w:numFmt w:val="bullet"/>
+      <w:lvlText w:val=""/>
+      <w:lvlJc w:val="left"/>
+      <w:pPr>
+        <w:tabs>
+          <w:tab w:val="num" w:pos="4320"/>
+        </w:tabs>
+        <w:ind w:left="4320" w:hanging="360"/>
+      </w:pPr>
+      <w:rPr>
+        <w:rFonts w:ascii="Wingdings" w:hAnsi="Wingdings" w:hint="default"/>
+        <w:sz w:val="20"/>
+      </w:rPr>
+    </w:lvl>
+    <w:lvl w:ilvl="6" w:tentative="1">
+      <w:start w:val="1"/>
+      <w:numFmt w:val="bullet"/>
+      <w:lvlText w:val=""/>
+      <w:lvlJc w:val="left"/>
+      <w:pPr>
+        <w:tabs>
+          <w:tab w:val="num" w:pos="5040"/>
+        </w:tabs>
+        <w:ind w:left="5040" w:hanging="360"/>
+      </w:pPr>
+      <w:rPr>
+        <w:rFonts w:ascii="Wingdings" w:hAnsi="Wingdings" w:hint="default"/>
+        <w:sz w:val="20"/>
+      </w:rPr>
+    </w:lvl>
+    <w:lvl w:ilvl="7" w:tentative="1">
+      <w:start w:val="1"/>
+      <w:numFmt w:val="bullet"/>
+      <w:lvlText w:val=""/>
+      <w:lvlJc w:val="left"/>
+      <w:pPr>
+        <w:tabs>
+          <w:tab w:val="num" w:pos="5760"/>
+        </w:tabs>
+        <w:ind w:left="5760" w:hanging="360"/>
+      </w:pPr>
+      <w:rPr>
+        <w:rFonts w:ascii="Wingdings" w:hAnsi="Wingdings" w:hint="default"/>
+        <w:sz w:val="20"/>
+      </w:rPr>
+    </w:lvl>
+    <w:lvl w:ilvl="8" w:tentative="1">
+      <w:start w:val="1"/>
+      <w:numFmt w:val="bullet"/>
+      <w:lvlText w:val=""/>
+      <w:lvlJc w:val="left"/>
+      <w:pPr>
+        <w:tabs>
+          <w:tab w:val="num" w:pos="6480"/>
+        </w:tabs>
+        <w:ind w:left="6480" w:hanging="360"/>
+      </w:pPr>
+      <w:rPr>
+        <w:rFonts w:ascii="Wingdings" w:hAnsi="Wingdings" w:hint="default"/>
+        <w:sz w:val="20"/>
+      </w:rPr>
+    </w:lvl>
+  </w:abstractNum>
   <w:num w:numId="1" w16cid:durableId="354158287">
     <w:abstractNumId w:val="0"/>
   </w:num>
@@ -7298,6 +7536,9 @@
   </w:num>
   <w:num w:numId="6" w16cid:durableId="950547776">
     <w:abstractNumId w:val="5"/>
+  </w:num>
+  <w:num w:numId="7" w16cid:durableId="396828026">
+    <w:abstractNumId w:val="6"/>
   </w:num>
 </w:numbering>
 </file>

</xml_diff>